<commit_message>
Fix the copy and layout of About page
</commit_message>
<xml_diff>
--- a/src/vector-images/2021-resume-maret-idris.docx
+++ b/src/vector-images/2021-resume-maret-idris.docx
@@ -589,7 +589,13 @@
           <w:b w:val="1"/>
           <w:rtl w:val="0"/>
         </w:rPr>
-        <w:t xml:space="preserve">JavaScript</w:t>
+        <w:t xml:space="preserve">JavaScript </w:t>
+      </w:r>
+      <w:r>
+        <w:rPr>
+          <w:rtl w:val="0"/>
+        </w:rPr>
+        <w:t xml:space="preserve">(ES6)</w:t>
       </w:r>
       <w:r>
         <w:rPr>

</xml_diff>